<commit_message>
Add block diagram to the documentation
</commit_message>
<xml_diff>
--- a/docs/DocumentationWalter.docx
+++ b/docs/DocumentationWalter.docx
@@ -76,7 +76,7 @@
       </w:pPr>
       <w:r>
         <w:drawing>
-          <wp:inline xmlns:wp14="http://schemas.microsoft.com/office/word/2010/wordprocessingDrawing" wp14:editId="0F0568C5" wp14:anchorId="3FE15C50">
+          <wp:inline xmlns:wp14="http://schemas.microsoft.com/office/word/2010/wordprocessingDrawing" wp14:editId="2EAE05CD" wp14:anchorId="3FE15C50">
             <wp:extent cx="5724524" cy="2790825"/>
             <wp:effectExtent l="0" t="0" r="0" b="0"/>
             <wp:docPr id="303812627" name="" title=""/>
@@ -91,7 +91,7 @@
                     <pic:cNvPicPr/>
                   </pic:nvPicPr>
                   <pic:blipFill>
-                    <a:blip r:embed="Rdd429acae8bb4cfa">
+                    <a:blip r:embed="R00564e16d2c84307">
                       <a:extLst>
                         <a:ext xmlns:a="http://schemas.openxmlformats.org/drawingml/2006/main" uri="{28A0092B-C50C-407E-A947-70E740481C1C}">
                           <a14:useLocalDpi val="0"/>
@@ -182,7 +182,7 @@
       </w:pPr>
       <w:r>
         <w:drawing>
-          <wp:inline xmlns:wp14="http://schemas.microsoft.com/office/word/2010/wordprocessingDrawing" wp14:editId="7C6BE74D" wp14:anchorId="246471A0">
+          <wp:inline xmlns:wp14="http://schemas.microsoft.com/office/word/2010/wordprocessingDrawing" wp14:editId="7CB4A560" wp14:anchorId="246471A0">
             <wp:extent cx="2390775" cy="1266825"/>
             <wp:effectExtent l="0" t="0" r="0" b="0"/>
             <wp:docPr id="1270124928" name="" descr="Текстово поле" title=""/>
@@ -197,7 +197,7 @@
                     <pic:cNvPicPr/>
                   </pic:nvPicPr>
                   <pic:blipFill>
-                    <a:blip r:embed="R91266477a60a498d">
+                    <a:blip r:embed="R5a01f5a6a4384959">
                       <a:extLst>
                         <a:ext xmlns:a="http://schemas.openxmlformats.org/drawingml/2006/main" uri="{28A0092B-C50C-407E-A947-70E740481C1C}">
                           <a14:useLocalDpi val="0"/>
@@ -230,7 +230,7 @@
       </w:pPr>
       <w:r>
         <w:drawing>
-          <wp:inline xmlns:wp14="http://schemas.microsoft.com/office/word/2010/wordprocessingDrawing" wp14:editId="3D66D15F" wp14:anchorId="66CB3FC1">
+          <wp:inline xmlns:wp14="http://schemas.microsoft.com/office/word/2010/wordprocessingDrawing" wp14:editId="149834A2" wp14:anchorId="66CB3FC1">
             <wp:extent cx="6024478" cy="853468"/>
             <wp:effectExtent l="0" t="0" r="0" b="0"/>
             <wp:docPr id="1118603488" name="" descr="Текстово поле" title=""/>
@@ -245,7 +245,7 @@
                     <pic:cNvPicPr/>
                   </pic:nvPicPr>
                   <pic:blipFill>
-                    <a:blip r:embed="Rfcb0eadc85df4f3d">
+                    <a:blip r:embed="R72ddbb193e5c41a4">
                       <a:extLst>
                         <a:ext xmlns:a="http://schemas.openxmlformats.org/drawingml/2006/main" uri="{28A0092B-C50C-407E-A947-70E740481C1C}">
                           <a14:useLocalDpi val="0"/>
@@ -914,7 +914,7 @@
         </w:rPr>
       </w:pPr>
     </w:p>
-    <w:p xmlns:wp14="http://schemas.microsoft.com/office/word/2010/wordml" wp14:paraId="37F0DE84" wp14:textId="0F9D83CB">
+    <w:p xmlns:wp14="http://schemas.microsoft.com/office/word/2010/wordml" wp14:paraId="37F0DE84" wp14:textId="6AA83E8F">
       <w:pPr>
         <w:pStyle w:val="Heading1"/>
         <w:keepNext w:val="1"/>
@@ -1777,18 +1777,7 @@
           </w:tcPr>
           <w:p>
             <w:pPr>
-              <w:rPr>
-                <w:rFonts w:ascii="Segoe UI" w:hAnsi="Segoe UI" w:eastAsia="Segoe UI" w:cs="Segoe UI"/>
-                <w:b w:val="1"/>
-                <w:bCs w:val="1"/>
-                <w:i w:val="0"/>
-                <w:iCs w:val="0"/>
-                <w:caps w:val="0"/>
-                <w:smallCaps w:val="0"/>
-                <w:color w:val="000000" w:themeColor="text1" w:themeTint="FF" w:themeShade="FF"/>
-                <w:sz w:val="24"/>
-                <w:szCs w:val="24"/>
-              </w:rPr>
+              <w:pStyle w:val="Normal"/>
             </w:pPr>
             <w:r>
               <w:rPr>
@@ -2059,7 +2048,7 @@
               </w:rPr>
               <w:t xml:space="preserve">You can find our project on GitHub.  </w:t>
             </w:r>
-            <w:hyperlink r:id="R6678fa88c5874e2e">
+            <w:hyperlink r:id="R9e073ea88809494d">
               <w:r>
                 <w:rPr>
                   <w:rStyle w:val="Hyperlink"/>
@@ -2141,19 +2130,8 @@
           </w:tcPr>
           <w:p>
             <w:pPr>
+              <w:pStyle w:val="Normal"/>
               <w:spacing w:before="0" w:after="120"/>
-              <w:rPr>
-                <w:rFonts w:ascii="Segoe UI" w:hAnsi="Segoe UI" w:eastAsia="Segoe UI" w:cs="Segoe UI"/>
-                <w:b w:val="0"/>
-                <w:bCs w:val="0"/>
-                <w:i w:val="0"/>
-                <w:iCs w:val="0"/>
-                <w:caps w:val="0"/>
-                <w:smallCaps w:val="0"/>
-                <w:color w:val="000000" w:themeColor="text1" w:themeTint="FF" w:themeShade="FF"/>
-                <w:sz w:val="24"/>
-                <w:szCs w:val="24"/>
-              </w:rPr>
             </w:pPr>
             <w:r>
               <w:rPr>
@@ -2832,6 +2810,7 @@
           </w:p>
           <w:p>
             <w:pPr>
+              <w:pStyle w:val="Normal"/>
               <w:spacing w:before="40" w:after="80"/>
               <w:ind w:right="-130"/>
               <w:rPr>
@@ -2857,7 +2836,49 @@
                 <w:szCs w:val="24"/>
                 <w:lang w:val="en-US"/>
               </w:rPr>
-              <w:t xml:space="preserve">Everybody gave their idea for the project and then we chose the best one. </w:t>
+              <w:t>Everybody gave their idea for t</w:t>
+            </w:r>
+            <w:r>
+              <w:rPr>
+                <w:rFonts w:ascii="Segoe UI" w:hAnsi="Segoe UI" w:eastAsia="Segoe UI" w:cs="Segoe UI"/>
+                <w:b w:val="0"/>
+                <w:bCs w:val="0"/>
+                <w:i w:val="0"/>
+                <w:iCs w:val="0"/>
+                <w:color w:val="808080" w:themeColor="background1" w:themeTint="FF" w:themeShade="80"/>
+                <w:sz w:val="24"/>
+                <w:szCs w:val="24"/>
+                <w:lang w:val="en-US"/>
+              </w:rPr>
+              <w:t xml:space="preserve">he </w:t>
+            </w:r>
+            <w:r>
+              <w:rPr>
+                <w:rFonts w:ascii="Segoe UI" w:hAnsi="Segoe UI" w:eastAsia="Segoe UI" w:cs="Segoe UI"/>
+                <w:b w:val="0"/>
+                <w:bCs w:val="0"/>
+                <w:i w:val="0"/>
+                <w:iCs w:val="0"/>
+                <w:color w:val="808080" w:themeColor="background1" w:themeTint="FF" w:themeShade="80"/>
+                <w:sz w:val="24"/>
+                <w:szCs w:val="24"/>
+                <w:lang w:val="en-US"/>
+              </w:rPr>
+              <w:t>project</w:t>
+            </w:r>
+            <w:r>
+              <w:rPr>
+                <w:rFonts w:ascii="Segoe UI" w:hAnsi="Segoe UI" w:eastAsia="Segoe UI" w:cs="Segoe UI"/>
+                <w:b w:val="0"/>
+                <w:bCs w:val="0"/>
+                <w:i w:val="0"/>
+                <w:iCs w:val="0"/>
+                <w:color w:val="808080" w:themeColor="background1" w:themeTint="FF" w:themeShade="80"/>
+                <w:sz w:val="24"/>
+                <w:szCs w:val="24"/>
+                <w:lang w:val="en-US"/>
+              </w:rPr>
+              <w:t xml:space="preserve"> and then we chose the best one. </w:t>
             </w:r>
           </w:p>
         </w:tc>
@@ -3952,6 +3973,7 @@
           </w:p>
           <w:p>
             <w:pPr>
+              <w:pStyle w:val="Normal"/>
               <w:tabs>
                 <w:tab w:val="left" w:leader="none" w:pos="4650"/>
               </w:tabs>
@@ -3966,6 +3988,7 @@
                 <w:color w:val="808080" w:themeColor="background1" w:themeTint="FF" w:themeShade="80"/>
                 <w:sz w:val="24"/>
                 <w:szCs w:val="24"/>
+                <w:lang w:val="en-US"/>
               </w:rPr>
             </w:pPr>
             <w:r>
@@ -3986,25 +4009,66 @@
         </w:tc>
       </w:tr>
     </w:tbl>
-    <w:p xmlns:wp14="http://schemas.microsoft.com/office/word/2010/wordml" wp14:paraId="43BA46E0" wp14:textId="0E798F8E">
-      <w:pPr>
+    <w:p xmlns:wp14="http://schemas.microsoft.com/office/word/2010/wordml" wp14:paraId="43BA46E0" wp14:textId="04B43DEB">
+      <w:pPr>
+        <w:pStyle w:val="Normal"/>
         <w:rPr>
-          <w:rFonts w:ascii="Calibri" w:hAnsi="Calibri" w:eastAsia="Calibri" w:cs="Calibri"/>
+          <w:rFonts w:ascii="Segoe UI" w:hAnsi="Segoe UI" w:eastAsia="Segoe UI" w:cs="Segoe UI"/>
           <w:b w:val="0"/>
           <w:bCs w:val="0"/>
           <w:i w:val="0"/>
           <w:iCs w:val="0"/>
-          <w:caps w:val="0"/>
-          <w:smallCaps w:val="0"/>
-          <w:noProof w:val="0"/>
-          <w:color w:val="000000" w:themeColor="text1" w:themeTint="FF" w:themeShade="FF"/>
+          <w:color w:val="808080" w:themeColor="background1" w:themeTint="FF" w:themeShade="80"/>
           <w:sz w:val="24"/>
           <w:szCs w:val="24"/>
-          <w:lang w:val="bg-BG"/>
+          <w:lang w:val="en-US"/>
         </w:rPr>
       </w:pPr>
+      <w:r>
+        <w:drawing>
+          <wp:inline xmlns:wp14="http://schemas.microsoft.com/office/word/2010/wordprocessingDrawing" wp14:editId="14E2007B" wp14:anchorId="51B50F59">
+            <wp:extent cx="5576392" cy="4798020"/>
+            <wp:effectExtent l="0" t="0" r="0" b="0"/>
+            <wp:docPr id="1604330408" name="" title=""/>
+            <wp:cNvGraphicFramePr>
+              <a:graphicFrameLocks noChangeAspect="1"/>
+            </wp:cNvGraphicFramePr>
+            <a:graphic>
+              <a:graphicData uri="http://schemas.openxmlformats.org/drawingml/2006/picture">
+                <pic:pic>
+                  <pic:nvPicPr>
+                    <pic:cNvPr id="0" name=""/>
+                    <pic:cNvPicPr/>
+                  </pic:nvPicPr>
+                  <pic:blipFill>
+                    <a:blip r:embed="Rfbb2734ffbca40f0">
+                      <a:extLst>
+                        <a:ext xmlns:a="http://schemas.openxmlformats.org/drawingml/2006/main" uri="{28A0092B-C50C-407E-A947-70E740481C1C}">
+                          <a14:useLocalDpi val="0"/>
+                        </a:ext>
+                      </a:extLst>
+                    </a:blip>
+                    <a:stretch>
+                      <a:fillRect/>
+                    </a:stretch>
+                  </pic:blipFill>
+                  <pic:spPr>
+                    <a:xfrm>
+                      <a:off x="0" y="0"/>
+                      <a:ext cx="5576392" cy="4798020"/>
+                    </a:xfrm>
+                    <a:prstGeom prst="rect">
+                      <a:avLst/>
+                    </a:prstGeom>
+                  </pic:spPr>
+                </pic:pic>
+              </a:graphicData>
+            </a:graphic>
+          </wp:inline>
+        </w:drawing>
+      </w:r>
     </w:p>
-    <w:p xmlns:wp14="http://schemas.microsoft.com/office/word/2010/wordml" wp14:paraId="12882934" wp14:textId="1122DDDB">
+    <w:p xmlns:wp14="http://schemas.microsoft.com/office/word/2010/wordml" wp14:paraId="12882934" wp14:textId="337AF0BC">
       <w:pPr>
         <w:pStyle w:val="Normal"/>
       </w:pPr>

</xml_diff>